<commit_message>
Section on Model Selection and Data Cleaning added
Review of Introduction section required .
Need to clearly state the purpose and regression model definition.
</commit_message>
<xml_diff>
--- a/Paper/Case Study Unit 10 - Chulwalar Exports Forecasting.docx
+++ b/Paper/Case Study Unit 10 - Chulwalar Exports Forecasting.docx
@@ -63,21 +63,43 @@
       <w:pPr>
         <w:pStyle w:val="NoSpacing"/>
       </w:pPr>
-      <w:r>
+      <w:bookmarkStart w:id="0" w:name="_GoBack"/>
+      <w:r>
+        <w:rPr>
+          <w:b/>
+          <w:i/>
+          <w:color w:val="FF0000"/>
+        </w:rPr>
         <w:t xml:space="preserve">The purpose of this analysis is to test a variety of forecasting methods for predicting the exports of island of </w:t>
       </w:r>
       <w:proofErr w:type="spellStart"/>
       <w:r>
+        <w:rPr>
+          <w:b/>
+          <w:i/>
+          <w:color w:val="FF0000"/>
+        </w:rPr>
         <w:t>Chuwalhar</w:t>
       </w:r>
       <w:proofErr w:type="spellEnd"/>
       <w:r>
+        <w:rPr>
+          <w:b/>
+          <w:i/>
+          <w:color w:val="FF0000"/>
+        </w:rPr>
         <w:t xml:space="preserve">, part of the island group </w:t>
       </w:r>
       <w:proofErr w:type="spellStart"/>
       <w:r>
+        <w:rPr>
+          <w:b/>
+          <w:i/>
+          <w:color w:val="FF0000"/>
+        </w:rPr>
         <w:t>Urbano</w:t>
       </w:r>
+      <w:bookmarkEnd w:id="0"/>
       <w:proofErr w:type="spellEnd"/>
       <w:r>
         <w:t>.  The data available are the past exports of flowers ranging from the years 2008 to 2013, planned exports from 2008 to 2013 for spices and tea</w:t>
@@ -172,7 +194,13 @@
         </w:numPr>
       </w:pPr>
       <w:r>
-        <w:t>Holtz Winter’s with Linear Trend</w:t>
+        <w:t xml:space="preserve">Holtz Winter’s </w:t>
+      </w:r>
+      <w:r>
+        <w:t xml:space="preserve">(HW) </w:t>
+      </w:r>
+      <w:r>
+        <w:t>with Linear Trend</w:t>
       </w:r>
     </w:p>
     <w:p>
@@ -184,7 +212,13 @@
         </w:numPr>
       </w:pPr>
       <w:r>
-        <w:t>Holtz Winter’s with Exponential Trend</w:t>
+        <w:t xml:space="preserve">Holtz Winter’s </w:t>
+      </w:r>
+      <w:r>
+        <w:t xml:space="preserve">(HW) </w:t>
+      </w:r>
+      <w:r>
+        <w:t>with Exponential Trend</w:t>
       </w:r>
     </w:p>
     <w:p>
@@ -196,7 +230,13 @@
         </w:numPr>
       </w:pPr>
       <w:r>
-        <w:t>Holtz Winter’s with Exponential Trend and Dampening</w:t>
+        <w:t>Holtz Winter’s</w:t>
+      </w:r>
+      <w:r>
+        <w:t xml:space="preserve"> (HW) </w:t>
+      </w:r>
+      <w:r>
+        <w:t>with Exponential Trend and Dampening</w:t>
       </w:r>
     </w:p>
     <w:p>
@@ -208,7 +248,13 @@
         </w:numPr>
       </w:pPr>
       <w:r>
-        <w:t>Holtz Winter’s with Additive Seasonality</w:t>
+        <w:t xml:space="preserve">Holtz Winter’s </w:t>
+      </w:r>
+      <w:r>
+        <w:t xml:space="preserve">(HW) </w:t>
+      </w:r>
+      <w:r>
+        <w:t>with Additive Seasonality</w:t>
       </w:r>
     </w:p>
     <w:p>
@@ -220,54 +266,540 @@
         </w:numPr>
       </w:pPr>
       <w:r>
-        <w:t>Holtz Winter’s with Multiplicative Seasonality</w:t>
-      </w:r>
-    </w:p>
-    <w:p>
-      <w:pPr>
-        <w:pStyle w:val="NoSpacing"/>
-      </w:pPr>
-      <w:r>
-        <w:t xml:space="preserve">Initially the data were loaded into </w:t>
+        <w:t xml:space="preserve">Holtz Winter’s </w:t>
+      </w:r>
+      <w:r>
+        <w:t xml:space="preserve">(HW) </w:t>
+      </w:r>
+      <w:r>
+        <w:t>with Multiplicative Seasonality</w:t>
+      </w:r>
+    </w:p>
+    <w:p>
+      <w:pPr>
+        <w:pStyle w:val="NoSpacing"/>
+      </w:pPr>
+    </w:p>
+    <w:p>
+      <w:pPr>
+        <w:pStyle w:val="NoSpacing"/>
+        <w:rPr>
+          <w:b/>
+        </w:rPr>
+      </w:pPr>
+      <w:r>
+        <w:rPr>
+          <w:b/>
+        </w:rPr>
+        <w:t xml:space="preserve">Model Selection and Performance Criteria </w:t>
+      </w:r>
+      <w:r>
+        <w:rPr>
+          <w:b/>
+        </w:rPr>
+        <w:t xml:space="preserve">in context of </w:t>
       </w:r>
       <w:proofErr w:type="spellStart"/>
       <w:r>
+        <w:rPr>
+          <w:b/>
+        </w:rPr>
+        <w:t>Chulwalhal</w:t>
+      </w:r>
+      <w:proofErr w:type="spellEnd"/>
+      <w:r>
+        <w:rPr>
+          <w:b/>
+        </w:rPr>
+        <w:t xml:space="preserve"> Data Set</w:t>
+      </w:r>
+    </w:p>
+    <w:p>
+      <w:pPr>
+        <w:pStyle w:val="NoSpacing"/>
+        <w:rPr>
+          <w:b/>
+        </w:rPr>
+      </w:pPr>
+    </w:p>
+    <w:p>
+      <w:pPr>
+        <w:jc w:val="both"/>
+      </w:pPr>
+      <w:r>
+        <w:t>Generally, t</w:t>
+      </w:r>
+      <w:r>
+        <w:t>he Holt-Winters exponential smoothing is used when the data exhibits both trend and seasonality. The two main HW models are Additive model for time series exhibiting additive seasonality and Multiplicative model for time series exhibiting Multiplicative seasonality.</w:t>
+      </w:r>
+      <w:r>
+        <w:t xml:space="preserve"> We analyze our data for “Trend” and specific type of </w:t>
+      </w:r>
+      <w:r>
+        <w:t xml:space="preserve">“Seasonality” to determine application of model type. We then compare the performance / accuracy of forecast metrics of each model to base our final recommendations. </w:t>
+      </w:r>
+    </w:p>
+    <w:p>
+      <w:pPr>
+        <w:jc w:val="both"/>
+        <w:rPr>
+          <w:b/>
+          <w:i/>
+        </w:rPr>
+      </w:pPr>
+      <w:r>
+        <w:rPr>
+          <w:b/>
+          <w:i/>
+        </w:rPr>
+        <w:t>Trend</w:t>
+      </w:r>
+    </w:p>
+    <w:p>
+      <w:pPr>
+        <w:jc w:val="both"/>
+      </w:pPr>
+      <w:r>
+        <w:t xml:space="preserve">If the values of the parameters </w:t>
+      </w:r>
+      <w:r>
+        <w:rPr>
+          <w:i/>
+          <w:iCs/>
+          <w:sz w:val="24"/>
+          <w:lang w:val="el-GR"/>
+        </w:rPr>
+        <w:t>β</w:t>
+      </w:r>
+      <w:r>
+        <w:rPr>
+          <w:sz w:val="24"/>
+          <w:vertAlign w:val="subscript"/>
+        </w:rPr>
+        <w:t>0</w:t>
+      </w:r>
+      <w:r>
+        <w:t xml:space="preserve"> and </w:t>
+      </w:r>
+      <w:r>
+        <w:rPr>
+          <w:i/>
+          <w:iCs/>
+          <w:sz w:val="24"/>
+          <w:lang w:val="el-GR"/>
+        </w:rPr>
+        <w:t>β</w:t>
+      </w:r>
+      <w:r>
+        <w:rPr>
+          <w:sz w:val="24"/>
+          <w:vertAlign w:val="subscript"/>
+        </w:rPr>
+        <w:t>1</w:t>
+      </w:r>
+      <w:r>
+        <w:t xml:space="preserve"> are slowly changing over time, Holt’s trend corrected exponential smoothing method can be applied to the time series observations</w:t>
+      </w:r>
+      <w:r>
+        <w:t xml:space="preserve">. </w:t>
+      </w:r>
+      <w:r>
+        <w:t>Our dataset exhibits a rising trend for the period 2008 – 2015 with a</w:t>
+      </w:r>
+      <w:r>
+        <w:t xml:space="preserve"> </w:t>
+      </w:r>
+      <w:r>
+        <w:rPr>
+          <w:i/>
+          <w:iCs/>
+          <w:sz w:val="24"/>
+          <w:lang w:val="el-GR"/>
+        </w:rPr>
+        <w:t>β</w:t>
+      </w:r>
+      <w:r>
+        <w:rPr>
+          <w:sz w:val="24"/>
+          <w:vertAlign w:val="subscript"/>
+        </w:rPr>
+        <w:t>0</w:t>
+      </w:r>
+      <w:r>
+        <w:t xml:space="preserve"> [alpha] of 0.671 and </w:t>
+      </w:r>
+      <w:r>
+        <w:rPr>
+          <w:i/>
+          <w:iCs/>
+          <w:sz w:val="24"/>
+          <w:lang w:val="el-GR"/>
+        </w:rPr>
+        <w:t>β</w:t>
+      </w:r>
+      <w:r>
+        <w:rPr>
+          <w:sz w:val="24"/>
+          <w:vertAlign w:val="subscript"/>
+        </w:rPr>
+        <w:t>1</w:t>
+      </w:r>
+      <w:r>
+        <w:t xml:space="preserve"> </w:t>
+      </w:r>
+      <w:r>
+        <w:t xml:space="preserve">[beta] </w:t>
+      </w:r>
+      <w:r>
+        <w:t>changing over time</w:t>
+      </w:r>
+      <w:r>
+        <w:t xml:space="preserve">. </w:t>
+      </w:r>
+      <w:r>
+        <w:t>This by definition illustrates a trending time series.</w:t>
+      </w:r>
+    </w:p>
+    <w:p>
+      <w:pPr>
+        <w:jc w:val="both"/>
+        <w:rPr>
+          <w:b/>
+          <w:i/>
+        </w:rPr>
+      </w:pPr>
+      <w:r>
+        <w:rPr>
+          <w:b/>
+          <w:i/>
+        </w:rPr>
+        <w:t>Seasonality</w:t>
+      </w:r>
+    </w:p>
+    <w:p>
+      <w:pPr>
+        <w:jc w:val="both"/>
+      </w:pPr>
+      <w:r>
+        <w:t xml:space="preserve">The term “Seasonality” is defined as a cyclical or repeating pattern over a fixed time or interval. The intervals could be daily, weekly or annual and is identified at data collection stage as well as through testing the data. Main techniques used for this purpose are Seasonal Indexing or Trigonometric Functions.  </w:t>
+      </w:r>
+    </w:p>
+    <w:p>
+      <w:pPr>
+        <w:jc w:val="both"/>
+      </w:pPr>
+      <w:r>
+        <w:t>The distinction between Additive and Multi</w:t>
+      </w:r>
+      <w:r>
+        <w:t xml:space="preserve">plicative seasonality is the way in which daily, weekly and annual patterns impact </w:t>
+      </w:r>
+      <w:r>
+        <w:t xml:space="preserve">data points in the series. </w:t>
+      </w:r>
+      <w:r>
+        <w:t xml:space="preserve">The additive seasonal model is </w:t>
+      </w:r>
+      <w:r>
+        <w:t xml:space="preserve">therefore </w:t>
+      </w:r>
+      <w:r>
+        <w:t>appropriate for a time series in whic</w:t>
+      </w:r>
+      <w:r>
+        <w:t xml:space="preserve">h the amplitude of the seasonal </w:t>
+      </w:r>
+      <w:r>
+        <w:t xml:space="preserve">pattern is independent of the average level of the series, i.e. a </w:t>
+      </w:r>
+      <w:r>
+        <w:t xml:space="preserve">time series displaying additive </w:t>
+      </w:r>
+      <w:r>
+        <w:t>seasonality</w:t>
+      </w:r>
+      <w:r>
+        <w:t xml:space="preserve"> and therefore “the amount of seasonality adjustment is constant for all levels (average value) of the series”</w:t>
+      </w:r>
+      <w:r>
+        <w:rPr>
+          <w:b/>
+          <w:vertAlign w:val="superscript"/>
+        </w:rPr>
+        <w:t>1</w:t>
+      </w:r>
+      <w:r>
+        <w:t>. On the other hand</w:t>
+      </w:r>
+      <w:r>
+        <w:t>,</w:t>
+      </w:r>
+      <w:r>
+        <w:t xml:space="preserve"> the</w:t>
+      </w:r>
+      <w:r>
+        <w:t xml:space="preserve"> </w:t>
+      </w:r>
+      <w:r>
+        <w:t>multiplicative seasonality is identified if “the amount of adjustment varies with the level of the series”</w:t>
+      </w:r>
+      <w:r>
+        <w:rPr>
+          <w:b/>
+          <w:vertAlign w:val="superscript"/>
+        </w:rPr>
+        <w:t>2</w:t>
+      </w:r>
+      <w:r>
+        <w:t>.</w:t>
+      </w:r>
+      <w:r>
+        <w:t xml:space="preserve"> </w:t>
+      </w:r>
+    </w:p>
+    <w:p>
+      <w:pPr>
+        <w:jc w:val="both"/>
+      </w:pPr>
+      <w:r>
+        <w:t>In our case, the data exhibits a multiplicative seasonality. This can be identified by the fact that products under review are perishable / seasonal and that the production is seasonal as well as the sales are tied to festive season in December of each year.</w:t>
+      </w:r>
+      <w:r>
+        <w:t xml:space="preserve"> The quantitative manifestation of multiplicative seasonality is described by the metrics presented in Table ____ Section ____. </w:t>
+      </w:r>
+    </w:p>
+    <w:p>
+      <w:pPr>
+        <w:pStyle w:val="NoSpacing"/>
+        <w:jc w:val="both"/>
+      </w:pPr>
+    </w:p>
+    <w:p>
+      <w:pPr>
+        <w:pStyle w:val="NoSpacing"/>
+        <w:jc w:val="both"/>
+        <w:rPr>
+          <w:b/>
+        </w:rPr>
+      </w:pPr>
+      <w:r>
+        <w:rPr>
+          <w:b/>
+        </w:rPr>
+        <w:t>Overview and Rationale of Data Cleansing</w:t>
+      </w:r>
+    </w:p>
+    <w:p>
+      <w:pPr>
+        <w:pStyle w:val="NoSpacing"/>
+      </w:pPr>
+    </w:p>
+    <w:p>
+      <w:pPr>
+        <w:pStyle w:val="NoSpacing"/>
+      </w:pPr>
+      <w:r>
+        <w:t xml:space="preserve">The key limitations of HW </w:t>
+      </w:r>
+      <w:r>
+        <w:t>method are:</w:t>
+      </w:r>
+    </w:p>
+    <w:p>
+      <w:pPr>
+        <w:pStyle w:val="NoSpacing"/>
+      </w:pPr>
+    </w:p>
+    <w:p>
+      <w:pPr>
+        <w:pStyle w:val="NoSpacing"/>
+        <w:rPr>
+          <w:i/>
+          <w:color w:val="FF0000"/>
+        </w:rPr>
+      </w:pPr>
+      <w:r>
+        <w:rPr>
+          <w:i/>
+          <w:color w:val="FF0000"/>
+        </w:rPr>
+        <w:t>Unusual values or O</w:t>
+      </w:r>
+      <w:r>
+        <w:rPr>
+          <w:i/>
+          <w:color w:val="FF0000"/>
+        </w:rPr>
+        <w:t>utliers</w:t>
+      </w:r>
+      <w:r>
+        <w:rPr>
+          <w:i/>
+          <w:color w:val="FF0000"/>
+        </w:rPr>
+        <w:t xml:space="preserve">:  Left unattended, outliers can </w:t>
+      </w:r>
+      <w:r>
+        <w:rPr>
+          <w:i/>
+          <w:color w:val="FF0000"/>
+        </w:rPr>
+        <w:t>distort HW forecasts.</w:t>
+      </w:r>
+    </w:p>
+    <w:p>
+      <w:pPr>
+        <w:pStyle w:val="NoSpacing"/>
+      </w:pPr>
+      <w:r>
+        <w:rPr>
+          <w:i/>
+          <w:color w:val="FF0000"/>
+        </w:rPr>
+        <w:t xml:space="preserve">Prevalence of multiple seasonal </w:t>
+      </w:r>
+      <w:r>
+        <w:rPr>
+          <w:i/>
+          <w:color w:val="FF0000"/>
+        </w:rPr>
+        <w:t>cycles</w:t>
+      </w:r>
+      <w:r>
+        <w:t>, such</w:t>
+      </w:r>
+      <w:r>
+        <w:t xml:space="preserve"> as a combination of day-of-week </w:t>
+      </w:r>
+      <w:r>
+        <w:t xml:space="preserve">patterns </w:t>
+      </w:r>
+      <w:r>
+        <w:rPr>
+          <w:u w:val="single"/>
+        </w:rPr>
+        <w:t>and</w:t>
+      </w:r>
+      <w:r>
+        <w:t xml:space="preserve"> month-of-year patterns. </w:t>
+      </w:r>
+      <w:r>
+        <w:t>Traditio</w:t>
+      </w:r>
+      <w:r>
+        <w:t xml:space="preserve">nal HW could account for only a </w:t>
+      </w:r>
+      <w:r>
+        <w:t>single seasonal pattern.</w:t>
+      </w:r>
+      <w:r>
+        <w:t xml:space="preserve"> </w:t>
+      </w:r>
+    </w:p>
+    <w:p>
+      <w:pPr>
+        <w:pStyle w:val="NoSpacing"/>
+      </w:pPr>
+    </w:p>
+    <w:p>
+      <w:pPr>
+        <w:pStyle w:val="NoSpacing"/>
+      </w:pPr>
+    </w:p>
+    <w:p>
+      <w:pPr>
+        <w:pStyle w:val="NoSpacing"/>
+      </w:pPr>
+    </w:p>
+    <w:p>
+      <w:pPr>
+        <w:pStyle w:val="NoSpacing"/>
+      </w:pPr>
+      <w:r>
+        <w:t xml:space="preserve">Initially the </w:t>
+      </w:r>
+      <w:r>
+        <w:t xml:space="preserve">raw </w:t>
+      </w:r>
+      <w:r>
+        <w:t>data w</w:t>
+      </w:r>
+      <w:r>
+        <w:t>as</w:t>
+      </w:r>
+      <w:r>
+        <w:t xml:space="preserve"> loaded into </w:t>
+      </w:r>
+      <w:proofErr w:type="spellStart"/>
+      <w:r>
         <w:t>RStudio</w:t>
       </w:r>
       <w:proofErr w:type="spellEnd"/>
       <w:r>
-        <w:t xml:space="preserve"> as Data Frames.  In order to perform the </w:t>
+        <w:t xml:space="preserve"> as Data Frames.  I</w:t>
+      </w:r>
+      <w:r>
+        <w:t>n order to perform the forecast,</w:t>
+      </w:r>
+      <w:r>
+        <w:t xml:space="preserve"> the data had to be transformed into Time Series.  Analysis of the time series was then performed to check for outliers and/or missing data.  </w:t>
+      </w:r>
+    </w:p>
+    <w:p>
+      <w:pPr>
+        <w:pStyle w:val="NoSpacing"/>
+      </w:pPr>
+    </w:p>
+    <w:p>
+      <w:pPr>
+        <w:pStyle w:val="NoSpacing"/>
+      </w:pPr>
+    </w:p>
+    <w:p>
+      <w:pPr>
+        <w:pStyle w:val="NoSpacing"/>
+      </w:pPr>
+      <w:r>
+        <w:t>After that, correlations for actuals and planned were perfo</w:t>
+      </w:r>
+      <w:r>
+        <w:t>r</w:t>
+      </w:r>
+      <w:r>
+        <w:t>med.  As can be seen below, there are high correlations amongst various flowers</w:t>
+      </w:r>
+      <w:r>
+        <w:t xml:space="preserve"> and exports</w:t>
+      </w:r>
+      <w:r>
+        <w:rPr>
+          <w:i/>
+          <w:color w:val="FF0000"/>
+        </w:rPr>
+        <w:t>, indicating they will be good predictors of exports</w:t>
       </w:r>
       <w:proofErr w:type="gramStart"/>
       <w:r>
-        <w:t>forecasts</w:t>
+        <w:t>.</w:t>
+      </w:r>
+      <w:r>
+        <w:t xml:space="preserve"> ??</w:t>
       </w:r>
       <w:proofErr w:type="gramEnd"/>
-      <w:r>
-        <w:t xml:space="preserve"> the data had to be transformed into Time Series.  Analysis of the time series was then performed to check for outliers and/or missing data.  After that, correlations for actuals and planned were </w:t>
-      </w:r>
-      <w:proofErr w:type="spellStart"/>
-      <w:r>
-        <w:t>perfomed</w:t>
-      </w:r>
-      <w:proofErr w:type="spellEnd"/>
-      <w:r>
-        <w:t>.  As can be seen below, there are high correlations amongst various flowers</w:t>
-      </w:r>
-      <w:r>
-        <w:t xml:space="preserve"> and exports, indicating they will be good predictors of exports.</w:t>
-      </w:r>
-    </w:p>
-    <w:p>
-      <w:pPr>
-        <w:pStyle w:val="NoSpacing"/>
-      </w:pPr>
-    </w:p>
-    <w:p>
-      <w:pPr>
-        <w:pStyle w:val="NoSpacing"/>
-      </w:pPr>
-      <w:r>
+    </w:p>
+    <w:p>
+      <w:pPr>
+        <w:pStyle w:val="NoSpacing"/>
+      </w:pPr>
+    </w:p>
+    <w:p>
+      <w:pPr>
+        <w:pStyle w:val="NoSpacing"/>
+      </w:pPr>
+      <w:r>
+        <w:rPr>
+          <w:noProof/>
+        </w:rPr>
         <w:drawing>
           <wp:inline distT="0" distB="0" distL="0" distR="0">
             <wp:extent cx="3562350" cy="1343025"/>
@@ -357,7 +889,6 @@
         <w:rPr>
           <w:noProof/>
         </w:rPr>
-        <w:lastRenderedPageBreak/>
         <w:drawing>
           <wp:inline distT="0" distB="0" distL="0" distR="0" wp14:anchorId="15CC1E6F" wp14:editId="01791209">
             <wp:extent cx="3355415" cy="2571750"/>
@@ -443,6 +974,7 @@
         <w:rPr>
           <w:noProof/>
         </w:rPr>
+        <w:lastRenderedPageBreak/>
         <w:drawing>
           <wp:inline distT="0" distB="0" distL="0" distR="0" wp14:anchorId="7FDD79D4" wp14:editId="7AAF028B">
             <wp:extent cx="3505200" cy="2633203"/>
@@ -538,7 +1070,6 @@
         <w:rPr>
           <w:noProof/>
         </w:rPr>
-        <w:lastRenderedPageBreak/>
         <w:drawing>
           <wp:inline distT="0" distB="0" distL="0" distR="0" wp14:anchorId="7AB46F88" wp14:editId="1A176D8B">
             <wp:extent cx="3429000" cy="2529312"/>
@@ -584,6 +1115,7 @@
         <w:rPr>
           <w:noProof/>
         </w:rPr>
+        <w:lastRenderedPageBreak/>
         <w:drawing>
           <wp:inline distT="0" distB="0" distL="0" distR="0" wp14:anchorId="711E37B2" wp14:editId="48A63063">
             <wp:extent cx="3486150" cy="2636150"/>
@@ -695,7 +1227,9 @@
         <w:pStyle w:val="NoSpacing"/>
       </w:pPr>
       <w:r>
-        <w:lastRenderedPageBreak/>
+        <w:rPr>
+          <w:noProof/>
+        </w:rPr>
         <w:drawing>
           <wp:inline distT="0" distB="0" distL="0" distR="0">
             <wp:extent cx="4810125" cy="2867025"/>
@@ -781,6 +1315,7 @@
       </w:pPr>
       <w:proofErr w:type="spellStart"/>
       <w:r>
+        <w:lastRenderedPageBreak/>
         <w:t>Urbano</w:t>
       </w:r>
       <w:proofErr w:type="spellEnd"/>
@@ -968,7 +1503,6 @@
         <w:rPr>
           <w:noProof/>
         </w:rPr>
-        <w:lastRenderedPageBreak/>
         <w:drawing>
           <wp:inline distT="0" distB="0" distL="0" distR="0" wp14:anchorId="1686A4A4" wp14:editId="49BAC871">
             <wp:extent cx="4352925" cy="3098461"/>
@@ -1023,8 +1557,11 @@
       <w:pPr>
         <w:pStyle w:val="NoSpacing"/>
       </w:pPr>
-      <w:bookmarkStart w:id="0" w:name="_GoBack"/>
-      <w:r>
+      <w:r>
+        <w:rPr>
+          <w:noProof/>
+        </w:rPr>
+        <w:lastRenderedPageBreak/>
         <w:drawing>
           <wp:inline distT="0" distB="0" distL="0" distR="0">
             <wp:extent cx="6858000" cy="1228185"/>
@@ -1074,7 +1611,6 @@
           </wp:inline>
         </w:drawing>
       </w:r>
-      <w:bookmarkEnd w:id="0"/>
     </w:p>
     <w:p>
       <w:pPr>
@@ -1157,6 +1693,27 @@
       <w:proofErr w:type="spellEnd"/>
       <w:r>
         <w:t xml:space="preserve"> would be to use that method as guidance when planning exports.</w:t>
+      </w:r>
+    </w:p>
+    <w:p>
+      <w:pPr>
+        <w:pStyle w:val="NoSpacing"/>
+      </w:pPr>
+    </w:p>
+    <w:p>
+      <w:pPr>
+        <w:pStyle w:val="NoSpacing"/>
+        <w:rPr>
+          <w:i/>
+          <w:color w:val="FF0000"/>
+        </w:rPr>
+      </w:pPr>
+      <w:r>
+        <w:rPr>
+          <w:i/>
+          <w:color w:val="FF0000"/>
+        </w:rPr>
+        <w:t>Interpretation of Prediction intervals: Traditional HW intervals tend to be too narrow, misleading us into thinking our forecasts are more precise than they really turn out to be.</w:t>
       </w:r>
     </w:p>
     <w:p>
@@ -1544,7 +2101,7 @@
       </w:pPr>
     </w:pPrDefault>
   </w:docDefaults>
-  <w:latentStyles w:defLockedState="0" w:defUIPriority="99" w:defSemiHidden="0" w:defUnhideWhenUsed="0" w:defQFormat="0" w:count="372">
+  <w:latentStyles w:defLockedState="0" w:defUIPriority="99" w:defSemiHidden="0" w:defUnhideWhenUsed="0" w:defQFormat="0" w:count="373">
     <w:lsdException w:name="Normal" w:uiPriority="0" w:qFormat="1"/>
     <w:lsdException w:name="heading 1" w:uiPriority="9" w:qFormat="1"/>
     <w:lsdException w:name="heading 2" w:semiHidden="1" w:uiPriority="9" w:unhideWhenUsed="1" w:qFormat="1"/>
@@ -1914,15 +2471,16 @@
     <w:lsdException w:name="List Table 6 Colorful Accent 6" w:uiPriority="51"/>
     <w:lsdException w:name="List Table 7 Colorful Accent 6" w:uiPriority="52"/>
     <w:lsdException w:name="Mention" w:semiHidden="1" w:unhideWhenUsed="1"/>
+    <w:lsdException w:name="Smart Hyperlink" w:semiHidden="1" w:unhideWhenUsed="1"/>
   </w:latentStyles>
   <w:style w:type="paragraph" w:default="1" w:styleId="Normal">
     <w:name w:val="Normal"/>
     <w:qFormat/>
+    <w:rsid w:val="00412C44"/>
   </w:style>
   <w:style w:type="character" w:default="1" w:styleId="DefaultParagraphFont">
     <w:name w:val="Default Paragraph Font"/>
     <w:uiPriority w:val="1"/>
-    <w:semiHidden/>
     <w:unhideWhenUsed/>
   </w:style>
   <w:style w:type="table" w:default="1" w:styleId="TableNormal">
@@ -2224,7 +2782,7 @@
 </file>
 
 <file path=customXml/itemProps1.xml><?xml version="1.0" encoding="utf-8"?>
-<ds:datastoreItem xmlns:ds="http://schemas.openxmlformats.org/officeDocument/2006/customXml" ds:itemID="{B8B74E8F-02E0-44BC-8E06-3D81FC9F7297}">
+<ds:datastoreItem xmlns:ds="http://schemas.openxmlformats.org/officeDocument/2006/customXml" ds:itemID="{D83BDB6E-8DBC-4D4A-BCE2-5137D4B34A83}">
   <ds:schemaRefs>
     <ds:schemaRef ds:uri="http://schemas.openxmlformats.org/officeDocument/2006/bibliography"/>
   </ds:schemaRefs>

</xml_diff>